<commit_message>
commiting all added files
</commit_message>
<xml_diff>
--- a/Git.docx
+++ b/Git.docx
@@ -11,71 +11,31 @@
           <w:szCs w:val="44"/>
         </w:rPr>
       </w:pPr>
-      <w:proofErr w:type="spellStart"/>
       <w:r>
         <w:rPr>
           <w:b/>
           <w:sz w:val="44"/>
           <w:szCs w:val="44"/>
         </w:rPr>
-        <w:t>Git</w:t>
-      </w:r>
-      <w:proofErr w:type="spellEnd"/>
-      <w:r>
+        <w:t>Git &amp; Github</w:t>
+      </w:r>
+    </w:p>
+    <w:p>
+      <w:pPr>
         <w:rPr>
           <w:b/>
           <w:sz w:val="44"/>
           <w:szCs w:val="44"/>
         </w:rPr>
-        <w:t xml:space="preserve"> &amp; </w:t>
-      </w:r>
-      <w:proofErr w:type="spellStart"/>
+      </w:pPr>
       <w:r>
         <w:rPr>
           <w:b/>
           <w:sz w:val="44"/>
           <w:szCs w:val="44"/>
         </w:rPr>
-        <w:t>Github</w:t>
-      </w:r>
-      <w:proofErr w:type="spellEnd"/>
-    </w:p>
-    <w:p>
-      <w:pPr>
-        <w:rPr>
-          <w:b/>
-          <w:sz w:val="44"/>
-          <w:szCs w:val="44"/>
-        </w:rPr>
-      </w:pPr>
-      <w:r>
-        <w:rPr>
-          <w:b/>
-          <w:sz w:val="44"/>
-          <w:szCs w:val="44"/>
-        </w:rPr>
-        <w:t xml:space="preserve">What is </w:t>
-      </w:r>
-      <w:proofErr w:type="spellStart"/>
-      <w:proofErr w:type="gramStart"/>
-      <w:r>
-        <w:rPr>
-          <w:b/>
-          <w:sz w:val="44"/>
-          <w:szCs w:val="44"/>
-        </w:rPr>
-        <w:t>Git</w:t>
-      </w:r>
-      <w:proofErr w:type="spellEnd"/>
-      <w:r>
-        <w:rPr>
-          <w:b/>
-          <w:sz w:val="44"/>
-          <w:szCs w:val="44"/>
-        </w:rPr>
-        <w:t xml:space="preserve"> ?</w:t>
-      </w:r>
-      <w:proofErr w:type="gramEnd"/>
+        <w:t>What is Git ?</w:t>
+      </w:r>
     </w:p>
     <w:p>
       <w:pPr>
@@ -137,21 +97,12 @@
           <w:szCs w:val="28"/>
         </w:rPr>
       </w:pPr>
-      <w:proofErr w:type="spellStart"/>
-      <w:r>
-        <w:rPr>
-          <w:sz w:val="28"/>
-          <w:szCs w:val="28"/>
-        </w:rPr>
-        <w:t>Git</w:t>
-      </w:r>
-      <w:proofErr w:type="spellEnd"/>
-      <w:r>
-        <w:rPr>
-          <w:sz w:val="28"/>
-          <w:szCs w:val="28"/>
-        </w:rPr>
-        <w:t xml:space="preserve"> is free and open Source</w:t>
+      <w:r>
+        <w:rPr>
+          <w:sz w:val="28"/>
+          <w:szCs w:val="28"/>
+        </w:rPr>
+        <w:t>Git is free and open Source</w:t>
       </w:r>
     </w:p>
     <w:p>
@@ -176,31 +127,13 @@
           <w:szCs w:val="28"/>
         </w:rPr>
       </w:pPr>
-      <w:proofErr w:type="spellStart"/>
-      <w:r>
-        <w:rPr>
-          <w:sz w:val="28"/>
-          <w:szCs w:val="28"/>
-        </w:rPr>
-        <w:t>Centralised</w:t>
-      </w:r>
-      <w:proofErr w:type="spellEnd"/>
-      <w:r>
-        <w:rPr>
-          <w:sz w:val="28"/>
-          <w:szCs w:val="28"/>
-        </w:rPr>
-        <w:t xml:space="preserve"> VCS &amp; Distributed </w:t>
-      </w:r>
-      <w:proofErr w:type="gramStart"/>
-      <w:r>
-        <w:rPr>
-          <w:sz w:val="28"/>
-          <w:szCs w:val="28"/>
-        </w:rPr>
-        <w:t>VCS :</w:t>
-      </w:r>
-      <w:proofErr w:type="gramEnd"/>
+      <w:r>
+        <w:rPr>
+          <w:sz w:val="28"/>
+          <w:szCs w:val="28"/>
+        </w:rPr>
+        <w:t>Centralised VCS &amp; Distributed VCS :</w:t>
+      </w:r>
     </w:p>
     <w:p>
       <w:pPr>
@@ -265,18 +198,8 @@
           <w:szCs w:val="28"/>
         </w:rPr>
         <w:lastRenderedPageBreak/>
-        <w:t xml:space="preserve">Disadvantages of Centralized </w:t>
-      </w:r>
-      <w:proofErr w:type="gramStart"/>
-      <w:r>
-        <w:rPr>
-          <w:b/>
-          <w:sz w:val="28"/>
-          <w:szCs w:val="28"/>
-        </w:rPr>
-        <w:t>VCS :</w:t>
-      </w:r>
-      <w:proofErr w:type="gramEnd"/>
+        <w:t>Disadvantages of Centralized VCS :</w:t>
+      </w:r>
     </w:p>
     <w:p>
       <w:pPr>
@@ -362,18 +285,8 @@
           <w:sz w:val="28"/>
           <w:szCs w:val="28"/>
         </w:rPr>
-        <w:t xml:space="preserve">Advantage of Distributed </w:t>
-      </w:r>
-      <w:proofErr w:type="gramStart"/>
-      <w:r>
-        <w:rPr>
-          <w:b/>
-          <w:sz w:val="28"/>
-          <w:szCs w:val="28"/>
-        </w:rPr>
-        <w:t>VCS :</w:t>
-      </w:r>
-      <w:proofErr w:type="gramEnd"/>
+        <w:t>Advantage of Distributed VCS :</w:t>
+      </w:r>
       <w:r>
         <w:rPr>
           <w:sz w:val="28"/>
@@ -446,46 +359,19 @@
           <w:szCs w:val="28"/>
         </w:rPr>
       </w:pPr>
-      <w:proofErr w:type="spellStart"/>
-      <w:proofErr w:type="gramStart"/>
-      <w:r>
-        <w:rPr>
-          <w:sz w:val="28"/>
-          <w:szCs w:val="28"/>
-        </w:rPr>
-        <w:t>Eg</w:t>
-      </w:r>
-      <w:proofErr w:type="spellEnd"/>
-      <w:r>
-        <w:rPr>
-          <w:sz w:val="28"/>
-          <w:szCs w:val="28"/>
-        </w:rPr>
-        <w:t xml:space="preserve"> :</w:t>
-      </w:r>
-      <w:proofErr w:type="gramEnd"/>
-      <w:r>
-        <w:rPr>
-          <w:sz w:val="28"/>
-          <w:szCs w:val="28"/>
-        </w:rPr>
-        <w:t xml:space="preserve"> </w:t>
-      </w:r>
-      <w:proofErr w:type="spellStart"/>
-      <w:r>
-        <w:rPr>
-          <w:sz w:val="28"/>
-          <w:szCs w:val="28"/>
-        </w:rPr>
-        <w:t>Git</w:t>
-      </w:r>
-      <w:proofErr w:type="spellEnd"/>
-      <w:r>
-        <w:rPr>
-          <w:sz w:val="28"/>
-          <w:szCs w:val="28"/>
-        </w:rPr>
-        <w:t xml:space="preserve"> is D</w:t>
+      <w:r>
+        <w:rPr>
+          <w:sz w:val="28"/>
+          <w:szCs w:val="28"/>
+        </w:rPr>
+        <w:t xml:space="preserve">Eg : </w:t>
+      </w:r>
+      <w:r>
+        <w:rPr>
+          <w:sz w:val="28"/>
+          <w:szCs w:val="28"/>
+        </w:rPr>
+        <w:t>Git is D</w:t>
       </w:r>
       <w:r>
         <w:rPr>
@@ -532,40 +418,22 @@
           <w:szCs w:val="44"/>
         </w:rPr>
         <w:lastRenderedPageBreak/>
-        <w:t xml:space="preserve">What is </w:t>
-      </w:r>
-      <w:proofErr w:type="spellStart"/>
+        <w:t xml:space="preserve">What is Git </w:t>
+      </w:r>
       <w:r>
         <w:rPr>
           <w:b/>
           <w:sz w:val="44"/>
           <w:szCs w:val="44"/>
         </w:rPr>
-        <w:t>Git</w:t>
-      </w:r>
-      <w:proofErr w:type="spellEnd"/>
+        <w:t>Hub</w:t>
+      </w:r>
       <w:r>
         <w:rPr>
           <w:b/>
           <w:sz w:val="44"/>
           <w:szCs w:val="44"/>
         </w:rPr>
-        <w:t xml:space="preserve"> </w:t>
-      </w:r>
-      <w:r>
-        <w:rPr>
-          <w:b/>
-          <w:sz w:val="44"/>
-          <w:szCs w:val="44"/>
-        </w:rPr>
-        <w:t>Hub</w:t>
-      </w:r>
-      <w:r>
-        <w:rPr>
-          <w:b/>
-          <w:sz w:val="44"/>
-          <w:szCs w:val="44"/>
-        </w:rPr>
         <w:t>?</w:t>
       </w:r>
     </w:p>
@@ -576,31 +444,21 @@
           <w:szCs w:val="28"/>
         </w:rPr>
       </w:pPr>
-      <w:proofErr w:type="spellStart"/>
-      <w:r>
-        <w:rPr>
-          <w:sz w:val="28"/>
-          <w:szCs w:val="28"/>
-        </w:rPr>
-        <w:t>Git</w:t>
-      </w:r>
-      <w:proofErr w:type="spellEnd"/>
-      <w:r>
-        <w:rPr>
-          <w:sz w:val="28"/>
-          <w:szCs w:val="28"/>
-        </w:rPr>
-        <w:t xml:space="preserve"> hub is website to upload your repository online</w:t>
-      </w:r>
-    </w:p>
-    <w:p>
-      <w:pPr>
-        <w:rPr>
-          <w:sz w:val="28"/>
-          <w:szCs w:val="28"/>
-        </w:rPr>
-      </w:pPr>
-      <w:proofErr w:type="gramStart"/>
+      <w:r>
+        <w:rPr>
+          <w:sz w:val="28"/>
+          <w:szCs w:val="28"/>
+        </w:rPr>
+        <w:t>Git hub is website to upload your repository online</w:t>
+      </w:r>
+    </w:p>
+    <w:p>
+      <w:pPr>
+        <w:rPr>
+          <w:sz w:val="28"/>
+          <w:szCs w:val="28"/>
+        </w:rPr>
+      </w:pPr>
       <w:r>
         <w:rPr>
           <w:sz w:val="28"/>
@@ -608,7 +466,6 @@
         </w:rPr>
         <w:t>Advantages :</w:t>
       </w:r>
-      <w:proofErr w:type="gramEnd"/>
     </w:p>
     <w:p>
       <w:pPr>
@@ -685,53 +542,16 @@
           <w:sz w:val="28"/>
           <w:szCs w:val="28"/>
         </w:rPr>
-        <w:t xml:space="preserve">Is </w:t>
-      </w:r>
-      <w:proofErr w:type="spellStart"/>
-      <w:r>
-        <w:rPr>
-          <w:b/>
-          <w:sz w:val="28"/>
-          <w:szCs w:val="28"/>
-        </w:rPr>
-        <w:t>Git</w:t>
-      </w:r>
-      <w:proofErr w:type="spellEnd"/>
-      <w:r>
-        <w:rPr>
-          <w:b/>
-          <w:sz w:val="28"/>
-          <w:szCs w:val="28"/>
-        </w:rPr>
-        <w:t xml:space="preserve"> related to </w:t>
-      </w:r>
-      <w:proofErr w:type="spellStart"/>
-      <w:r>
-        <w:rPr>
-          <w:b/>
-          <w:sz w:val="28"/>
-          <w:szCs w:val="28"/>
-        </w:rPr>
-        <w:t>GitHub</w:t>
-      </w:r>
-      <w:proofErr w:type="spellEnd"/>
-      <w:r>
-        <w:rPr>
-          <w:b/>
-          <w:sz w:val="28"/>
-          <w:szCs w:val="28"/>
-        </w:rPr>
-        <w:t>?</w:t>
-      </w:r>
-    </w:p>
-    <w:p>
-      <w:pPr>
-        <w:rPr>
-          <w:sz w:val="28"/>
-          <w:szCs w:val="28"/>
-        </w:rPr>
-      </w:pPr>
-      <w:proofErr w:type="spellStart"/>
+        <w:t>Is Git related to GitHub?</w:t>
+      </w:r>
+    </w:p>
+    <w:p>
+      <w:pPr>
+        <w:rPr>
+          <w:sz w:val="28"/>
+          <w:szCs w:val="28"/>
+        </w:rPr>
+      </w:pPr>
       <w:r>
         <w:rPr>
           <w:b/>
@@ -740,7 +560,6 @@
         </w:rPr>
         <w:t>Ans</w:t>
       </w:r>
-      <w:proofErr w:type="spellEnd"/>
       <w:r>
         <w:rPr>
           <w:b/>
@@ -764,46 +583,14 @@
         </w:rPr>
         <w:t xml:space="preserve"> </w:t>
       </w:r>
-      <w:proofErr w:type="spellStart"/>
-      <w:proofErr w:type="gramStart"/>
-      <w:r>
-        <w:rPr>
-          <w:b/>
-          <w:sz w:val="28"/>
-          <w:szCs w:val="28"/>
-        </w:rPr>
-        <w:t>Git</w:t>
-      </w:r>
-      <w:proofErr w:type="spellEnd"/>
-      <w:r>
-        <w:rPr>
-          <w:b/>
-          <w:sz w:val="28"/>
-          <w:szCs w:val="28"/>
-        </w:rPr>
-        <w:t xml:space="preserve"> !</w:t>
-      </w:r>
-      <w:proofErr w:type="gramEnd"/>
-      <w:r>
-        <w:rPr>
-          <w:b/>
-          <w:sz w:val="28"/>
-          <w:szCs w:val="28"/>
-        </w:rPr>
-        <w:t xml:space="preserve">= </w:t>
-      </w:r>
-      <w:proofErr w:type="spellStart"/>
-      <w:r>
-        <w:rPr>
-          <w:b/>
-          <w:sz w:val="28"/>
-          <w:szCs w:val="28"/>
-        </w:rPr>
-        <w:t>Github</w:t>
-      </w:r>
-      <w:bookmarkStart w:id="0" w:name="_GoBack"/>
-      <w:bookmarkEnd w:id="0"/>
-      <w:proofErr w:type="spellEnd"/>
+      <w:r>
+        <w:rPr>
+          <w:b/>
+          <w:sz w:val="28"/>
+          <w:szCs w:val="28"/>
+        </w:rPr>
+        <w:t>Git != Github</w:t>
+      </w:r>
     </w:p>
     <w:p>
       <w:pPr>
@@ -817,53 +604,12 @@
           <w:szCs w:val="28"/>
         </w:rPr>
       </w:pPr>
-      <w:proofErr w:type="spellStart"/>
-      <w:r>
-        <w:rPr>
-          <w:sz w:val="28"/>
-          <w:szCs w:val="28"/>
-        </w:rPr>
-        <w:t>Git</w:t>
-      </w:r>
-      <w:proofErr w:type="spellEnd"/>
-      <w:r>
-        <w:rPr>
-          <w:sz w:val="28"/>
-          <w:szCs w:val="28"/>
-        </w:rPr>
-        <w:t xml:space="preserve"> is a VCS </w:t>
-      </w:r>
-      <w:proofErr w:type="spellStart"/>
-      <w:r>
-        <w:rPr>
-          <w:sz w:val="28"/>
-          <w:szCs w:val="28"/>
-        </w:rPr>
-        <w:t>where as</w:t>
-      </w:r>
-      <w:proofErr w:type="spellEnd"/>
-      <w:r>
-        <w:rPr>
-          <w:sz w:val="28"/>
-          <w:szCs w:val="28"/>
-        </w:rPr>
-        <w:t xml:space="preserve"> </w:t>
-      </w:r>
-      <w:proofErr w:type="spellStart"/>
-      <w:r>
-        <w:rPr>
-          <w:sz w:val="28"/>
-          <w:szCs w:val="28"/>
-        </w:rPr>
-        <w:t>Github</w:t>
-      </w:r>
-      <w:proofErr w:type="spellEnd"/>
-      <w:r>
-        <w:rPr>
-          <w:sz w:val="28"/>
-          <w:szCs w:val="28"/>
-        </w:rPr>
-        <w:t xml:space="preserve"> is a website to upload repository online </w:t>
+      <w:r>
+        <w:rPr>
+          <w:sz w:val="28"/>
+          <w:szCs w:val="28"/>
+        </w:rPr>
+        <w:t xml:space="preserve">Git is a VCS where as Github is a website to upload repository online </w:t>
       </w:r>
     </w:p>
     <w:p>
@@ -883,124 +629,28 @@
           <w:sz w:val="28"/>
           <w:szCs w:val="28"/>
         </w:rPr>
+        <w:t xml:space="preserve"> Github can be used with any VCS</w:t>
+      </w:r>
+      <w:r>
+        <w:rPr>
+          <w:sz w:val="28"/>
+          <w:szCs w:val="28"/>
+        </w:rPr>
         <w:t xml:space="preserve"> </w:t>
       </w:r>
-      <w:proofErr w:type="spellStart"/>
-      <w:r>
-        <w:rPr>
-          <w:sz w:val="28"/>
-          <w:szCs w:val="28"/>
-        </w:rPr>
-        <w:t>Github</w:t>
-      </w:r>
-      <w:proofErr w:type="spellEnd"/>
-      <w:r>
-        <w:rPr>
-          <w:sz w:val="28"/>
-          <w:szCs w:val="28"/>
-        </w:rPr>
-        <w:t xml:space="preserve"> can be used with any VCS</w:t>
-      </w:r>
-      <w:r>
-        <w:rPr>
-          <w:sz w:val="28"/>
-          <w:szCs w:val="28"/>
-        </w:rPr>
-        <w:t xml:space="preserve"> </w:t>
-      </w:r>
-      <w:r>
-        <w:rPr>
-          <w:sz w:val="28"/>
-          <w:szCs w:val="28"/>
-        </w:rPr>
-        <w:t xml:space="preserve">like </w:t>
-      </w:r>
-      <w:proofErr w:type="spellStart"/>
-      <w:r>
-        <w:rPr>
-          <w:sz w:val="28"/>
-          <w:szCs w:val="28"/>
-        </w:rPr>
-        <w:t>Git</w:t>
-      </w:r>
-      <w:proofErr w:type="spellEnd"/>
-      <w:r>
-        <w:rPr>
-          <w:sz w:val="28"/>
-          <w:szCs w:val="28"/>
-        </w:rPr>
-        <w:t xml:space="preserve"> or SVN </w:t>
-      </w:r>
-      <w:r>
-        <w:rPr>
-          <w:sz w:val="28"/>
-          <w:szCs w:val="28"/>
-        </w:rPr>
-        <w:t xml:space="preserve">and similarly </w:t>
-      </w:r>
-      <w:proofErr w:type="spellStart"/>
-      <w:r>
-        <w:rPr>
-          <w:sz w:val="28"/>
-          <w:szCs w:val="28"/>
-        </w:rPr>
-        <w:t>Git</w:t>
-      </w:r>
-      <w:proofErr w:type="spellEnd"/>
-      <w:r>
-        <w:rPr>
-          <w:sz w:val="28"/>
-          <w:szCs w:val="28"/>
-        </w:rPr>
-        <w:t xml:space="preserve"> </w:t>
-      </w:r>
-      <w:proofErr w:type="gramStart"/>
-      <w:r>
-        <w:rPr>
-          <w:sz w:val="28"/>
-          <w:szCs w:val="28"/>
-        </w:rPr>
-        <w:t>can  also</w:t>
-      </w:r>
-      <w:proofErr w:type="gramEnd"/>
-      <w:r>
-        <w:rPr>
-          <w:sz w:val="28"/>
-          <w:szCs w:val="28"/>
-        </w:rPr>
-        <w:t xml:space="preserve"> be used with any version control management system like </w:t>
-      </w:r>
-      <w:proofErr w:type="spellStart"/>
-      <w:r>
-        <w:rPr>
-          <w:sz w:val="28"/>
-          <w:szCs w:val="28"/>
-        </w:rPr>
-        <w:t>Github</w:t>
-      </w:r>
-      <w:proofErr w:type="spellEnd"/>
-      <w:r>
-        <w:rPr>
-          <w:sz w:val="28"/>
-          <w:szCs w:val="28"/>
-        </w:rPr>
-        <w:t xml:space="preserve"> or </w:t>
-      </w:r>
-      <w:proofErr w:type="spellStart"/>
-      <w:r>
-        <w:rPr>
-          <w:sz w:val="28"/>
-          <w:szCs w:val="28"/>
-        </w:rPr>
-        <w:t>Bitbucket</w:t>
-      </w:r>
-      <w:proofErr w:type="spellEnd"/>
-      <w:r>
-        <w:rPr>
-          <w:sz w:val="28"/>
-          <w:szCs w:val="28"/>
-        </w:rPr>
-        <w:t xml:space="preserve"> or anything else </w:t>
+      <w:r>
+        <w:rPr>
+          <w:sz w:val="28"/>
+          <w:szCs w:val="28"/>
+        </w:rPr>
+        <w:t xml:space="preserve">like Git or SVN </w:t>
+      </w:r>
+      <w:r>
+        <w:rPr>
+          <w:sz w:val="28"/>
+          <w:szCs w:val="28"/>
+        </w:rPr>
+        <w:t xml:space="preserve">and similarly Git can  also be used with any version control management system like Github or Bitbucket or anything else </w:t>
       </w:r>
       <w:r>
         <w:rPr>
@@ -1018,7 +668,6 @@
           <w:szCs w:val="28"/>
         </w:rPr>
       </w:pPr>
-      <w:proofErr w:type="gramStart"/>
       <w:r>
         <w:rPr>
           <w:b/>
@@ -1035,7 +684,325 @@
         </w:rPr>
         <w:t>:</w:t>
       </w:r>
-      <w:proofErr w:type="gramEnd"/>
+    </w:p>
+    <w:p>
+      <w:pPr>
+        <w:rPr>
+          <w:b/>
+          <w:sz w:val="28"/>
+          <w:szCs w:val="28"/>
+        </w:rPr>
+      </w:pPr>
+      <w:r>
+        <w:rPr>
+          <w:noProof/>
+        </w:rPr>
+        <w:drawing>
+          <wp:inline distT="0" distB="0" distL="0" distR="0" wp14:anchorId="734A78E5" wp14:editId="31209B39">
+            <wp:extent cx="5943600" cy="1195705"/>
+            <wp:effectExtent l="0" t="0" r="0" b="4445"/>
+            <wp:docPr id="4" name="Picture 4"/>
+            <wp:cNvGraphicFramePr>
+              <a:graphicFrameLocks xmlns:a="http://schemas.openxmlformats.org/drawingml/2006/main" noChangeAspect="1"/>
+            </wp:cNvGraphicFramePr>
+            <a:graphic xmlns:a="http://schemas.openxmlformats.org/drawingml/2006/main">
+              <a:graphicData uri="http://schemas.openxmlformats.org/drawingml/2006/picture">
+                <pic:pic xmlns:pic="http://schemas.openxmlformats.org/drawingml/2006/picture">
+                  <pic:nvPicPr>
+                    <pic:cNvPr id="0" name=""/>
+                    <pic:cNvPicPr/>
+                  </pic:nvPicPr>
+                  <pic:blipFill>
+                    <a:blip r:embed="rId10"/>
+                    <a:stretch>
+                      <a:fillRect/>
+                    </a:stretch>
+                  </pic:blipFill>
+                  <pic:spPr>
+                    <a:xfrm>
+                      <a:off x="0" y="0"/>
+                      <a:ext cx="5943600" cy="1195705"/>
+                    </a:xfrm>
+                    <a:prstGeom prst="rect">
+                      <a:avLst/>
+                    </a:prstGeom>
+                  </pic:spPr>
+                </pic:pic>
+              </a:graphicData>
+            </a:graphic>
+          </wp:inline>
+        </w:drawing>
+      </w:r>
+    </w:p>
+    <w:p>
+      <w:pPr>
+        <w:rPr>
+          <w:b/>
+          <w:sz w:val="28"/>
+          <w:szCs w:val="28"/>
+        </w:rPr>
+      </w:pPr>
+      <w:r>
+        <w:rPr>
+          <w:noProof/>
+        </w:rPr>
+        <w:lastRenderedPageBreak/>
+        <w:drawing>
+          <wp:inline distT="0" distB="0" distL="0" distR="0" wp14:anchorId="4E22DDEE" wp14:editId="2AA8D3AC">
+            <wp:extent cx="4857750" cy="2552700"/>
+            <wp:effectExtent l="0" t="0" r="0" b="0"/>
+            <wp:docPr id="5" name="Picture 5"/>
+            <wp:cNvGraphicFramePr>
+              <a:graphicFrameLocks xmlns:a="http://schemas.openxmlformats.org/drawingml/2006/main" noChangeAspect="1"/>
+            </wp:cNvGraphicFramePr>
+            <a:graphic xmlns:a="http://schemas.openxmlformats.org/drawingml/2006/main">
+              <a:graphicData uri="http://schemas.openxmlformats.org/drawingml/2006/picture">
+                <pic:pic xmlns:pic="http://schemas.openxmlformats.org/drawingml/2006/picture">
+                  <pic:nvPicPr>
+                    <pic:cNvPr id="0" name=""/>
+                    <pic:cNvPicPr/>
+                  </pic:nvPicPr>
+                  <pic:blipFill>
+                    <a:blip r:embed="rId11"/>
+                    <a:stretch>
+                      <a:fillRect/>
+                    </a:stretch>
+                  </pic:blipFill>
+                  <pic:spPr>
+                    <a:xfrm>
+                      <a:off x="0" y="0"/>
+                      <a:ext cx="4857750" cy="2552700"/>
+                    </a:xfrm>
+                    <a:prstGeom prst="rect">
+                      <a:avLst/>
+                    </a:prstGeom>
+                  </pic:spPr>
+                </pic:pic>
+              </a:graphicData>
+            </a:graphic>
+          </wp:inline>
+        </w:drawing>
+      </w:r>
+    </w:p>
+    <w:p>
+      <w:pPr>
+        <w:pStyle w:val="ListParagraph"/>
+        <w:numPr>
+          <w:ilvl w:val="0"/>
+          <w:numId w:val="3"/>
+        </w:numPr>
+        <w:rPr>
+          <w:sz w:val="28"/>
+          <w:szCs w:val="28"/>
+        </w:rPr>
+      </w:pPr>
+      <w:r>
+        <w:rPr>
+          <w:b/>
+          <w:sz w:val="28"/>
+          <w:szCs w:val="28"/>
+        </w:rPr>
+        <w:t xml:space="preserve">how to install git on windows : </w:t>
+      </w:r>
+      <w:hyperlink r:id="rId12" w:history="1">
+        <w:r>
+          <w:rPr>
+            <w:rStyle w:val="Hyperlink"/>
+            <w:sz w:val="28"/>
+            <w:szCs w:val="28"/>
+          </w:rPr>
+          <w:t>https://git-scm.com/</w:t>
+        </w:r>
+      </w:hyperlink>
+    </w:p>
+    <w:p>
+      <w:pPr>
+        <w:pStyle w:val="ListParagraph"/>
+        <w:numPr>
+          <w:ilvl w:val="0"/>
+          <w:numId w:val="3"/>
+        </w:numPr>
+        <w:rPr>
+          <w:sz w:val="28"/>
+          <w:szCs w:val="28"/>
+        </w:rPr>
+      </w:pPr>
+      <w:r>
+        <w:rPr>
+          <w:b/>
+          <w:sz w:val="28"/>
+          <w:szCs w:val="28"/>
+        </w:rPr>
+        <w:t>Adding Projects to git for tracking  :</w:t>
+      </w:r>
+    </w:p>
+    <w:p>
+      <w:pPr>
+        <w:pStyle w:val="ListParagraph"/>
+        <w:rPr>
+          <w:sz w:val="28"/>
+          <w:szCs w:val="28"/>
+        </w:rPr>
+      </w:pPr>
+      <w:r>
+        <w:rPr>
+          <w:noProof/>
+        </w:rPr>
+        <w:drawing>
+          <wp:inline distT="0" distB="0" distL="0" distR="0" wp14:anchorId="448B671D" wp14:editId="32FFA132">
+            <wp:extent cx="5086350" cy="2381250"/>
+            <wp:effectExtent l="0" t="0" r="0" b="0"/>
+            <wp:docPr id="6" name="Picture 6"/>
+            <wp:cNvGraphicFramePr>
+              <a:graphicFrameLocks xmlns:a="http://schemas.openxmlformats.org/drawingml/2006/main" noChangeAspect="1"/>
+            </wp:cNvGraphicFramePr>
+            <a:graphic xmlns:a="http://schemas.openxmlformats.org/drawingml/2006/main">
+              <a:graphicData uri="http://schemas.openxmlformats.org/drawingml/2006/picture">
+                <pic:pic xmlns:pic="http://schemas.openxmlformats.org/drawingml/2006/picture">
+                  <pic:nvPicPr>
+                    <pic:cNvPr id="0" name=""/>
+                    <pic:cNvPicPr/>
+                  </pic:nvPicPr>
+                  <pic:blipFill>
+                    <a:blip r:embed="rId13"/>
+                    <a:stretch>
+                      <a:fillRect/>
+                    </a:stretch>
+                  </pic:blipFill>
+                  <pic:spPr>
+                    <a:xfrm>
+                      <a:off x="0" y="0"/>
+                      <a:ext cx="5086350" cy="2381250"/>
+                    </a:xfrm>
+                    <a:prstGeom prst="rect">
+                      <a:avLst/>
+                    </a:prstGeom>
+                  </pic:spPr>
+                </pic:pic>
+              </a:graphicData>
+            </a:graphic>
+          </wp:inline>
+        </w:drawing>
+      </w:r>
+    </w:p>
+    <w:p>
+      <w:pPr>
+        <w:rPr>
+          <w:b/>
+          <w:sz w:val="28"/>
+          <w:szCs w:val="28"/>
+        </w:rPr>
+      </w:pPr>
+      <w:r>
+        <w:rPr>
+          <w:b/>
+          <w:sz w:val="28"/>
+          <w:szCs w:val="28"/>
+        </w:rPr>
+        <w:t xml:space="preserve">Step 4 : </w:t>
+      </w:r>
+      <w:bookmarkStart w:id="0" w:name="_GoBack"/>
+      <w:bookmarkEnd w:id="0"/>
+      <w:r>
+        <w:rPr>
+          <w:b/>
+          <w:sz w:val="28"/>
+          <w:szCs w:val="28"/>
+        </w:rPr>
+        <w:t>Pushing project to remot repository :</w:t>
+      </w:r>
+    </w:p>
+    <w:p>
+      <w:pPr>
+        <w:tabs>
+          <w:tab w:val="left" w:pos="916"/>
+          <w:tab w:val="left" w:pos="1832"/>
+          <w:tab w:val="left" w:pos="2748"/>
+          <w:tab w:val="left" w:pos="3664"/>
+          <w:tab w:val="left" w:pos="4580"/>
+          <w:tab w:val="left" w:pos="5496"/>
+          <w:tab w:val="left" w:pos="6412"/>
+          <w:tab w:val="left" w:pos="7328"/>
+          <w:tab w:val="left" w:pos="8244"/>
+          <w:tab w:val="left" w:pos="9160"/>
+          <w:tab w:val="left" w:pos="10076"/>
+          <w:tab w:val="left" w:pos="10992"/>
+          <w:tab w:val="left" w:pos="11908"/>
+          <w:tab w:val="left" w:pos="12824"/>
+          <w:tab w:val="left" w:pos="13740"/>
+          <w:tab w:val="left" w:pos="14656"/>
+        </w:tabs>
+        <w:spacing w:after="0" w:line="240" w:lineRule="auto"/>
+        <w:rPr>
+          <w:rFonts w:ascii="Courier New" w:eastAsia="Times New Roman" w:hAnsi="Courier New" w:cs="Courier New"/>
+          <w:b/>
+          <w:sz w:val="20"/>
+          <w:szCs w:val="20"/>
+        </w:rPr>
+      </w:pPr>
+      <w:r>
+        <w:rPr>
+          <w:rFonts w:ascii="Courier New" w:eastAsia="Times New Roman" w:hAnsi="Courier New" w:cs="Courier New"/>
+          <w:b/>
+          <w:sz w:val="20"/>
+          <w:szCs w:val="20"/>
+        </w:rPr>
+        <w:t>git remote add origin https://github.com/deepakkumar-100/Study-material.git</w:t>
+      </w:r>
+    </w:p>
+    <w:p>
+      <w:pPr>
+        <w:tabs>
+          <w:tab w:val="left" w:pos="916"/>
+          <w:tab w:val="left" w:pos="1832"/>
+          <w:tab w:val="left" w:pos="2748"/>
+          <w:tab w:val="left" w:pos="3664"/>
+          <w:tab w:val="left" w:pos="4580"/>
+          <w:tab w:val="left" w:pos="5496"/>
+          <w:tab w:val="left" w:pos="6412"/>
+          <w:tab w:val="left" w:pos="7328"/>
+          <w:tab w:val="left" w:pos="8244"/>
+          <w:tab w:val="left" w:pos="9160"/>
+          <w:tab w:val="left" w:pos="10076"/>
+          <w:tab w:val="left" w:pos="10992"/>
+          <w:tab w:val="left" w:pos="11908"/>
+          <w:tab w:val="left" w:pos="12824"/>
+          <w:tab w:val="left" w:pos="13740"/>
+          <w:tab w:val="left" w:pos="14656"/>
+        </w:tabs>
+        <w:spacing w:after="0" w:line="240" w:lineRule="auto"/>
+        <w:rPr>
+          <w:rFonts w:ascii="Courier New" w:eastAsia="Times New Roman" w:hAnsi="Courier New" w:cs="Courier New"/>
+          <w:b/>
+          <w:sz w:val="20"/>
+          <w:szCs w:val="20"/>
+        </w:rPr>
+      </w:pPr>
+      <w:r>
+        <w:rPr>
+          <w:rFonts w:ascii="Courier New" w:eastAsia="Times New Roman" w:hAnsi="Courier New" w:cs="Courier New"/>
+          <w:b/>
+          <w:sz w:val="20"/>
+          <w:szCs w:val="20"/>
+        </w:rPr>
+        <w:t>git push -u origin master</w:t>
+      </w:r>
+    </w:p>
+    <w:p>
+      <w:pPr>
+        <w:rPr>
+          <w:sz w:val="28"/>
+          <w:szCs w:val="28"/>
+        </w:rPr>
+      </w:pPr>
+    </w:p>
+    <w:p>
+      <w:pPr>
+        <w:rPr>
+          <w:sz w:val="28"/>
+          <w:szCs w:val="28"/>
+        </w:rPr>
+      </w:pPr>
     </w:p>
     <w:p>
       <w:pPr>
@@ -1298,11 +1265,104 @@
       </w:rPr>
     </w:lvl>
   </w:abstractNum>
+  <w:abstractNum w:abstractNumId="2">
+    <w:nsid w:val="41BC1B7E"/>
+    <w:multiLevelType w:val="hybridMultilevel"/>
+    <w:tmpl w:val="B9F80EB6"/>
+    <w:lvl w:ilvl="0" w:tplc="8036400E">
+      <w:start w:val="1"/>
+      <w:numFmt w:val="decimal"/>
+      <w:lvlText w:val="%1."/>
+      <w:lvlJc w:val="left"/>
+      <w:pPr>
+        <w:ind w:left="720" w:hanging="360"/>
+      </w:pPr>
+      <w:rPr>
+        <w:rFonts w:hint="default"/>
+        <w:b/>
+      </w:rPr>
+    </w:lvl>
+    <w:lvl w:ilvl="1" w:tplc="04090019" w:tentative="1">
+      <w:start w:val="1"/>
+      <w:numFmt w:val="lowerLetter"/>
+      <w:lvlText w:val="%2."/>
+      <w:lvlJc w:val="left"/>
+      <w:pPr>
+        <w:ind w:left="1440" w:hanging="360"/>
+      </w:pPr>
+    </w:lvl>
+    <w:lvl w:ilvl="2" w:tplc="0409001B" w:tentative="1">
+      <w:start w:val="1"/>
+      <w:numFmt w:val="lowerRoman"/>
+      <w:lvlText w:val="%3."/>
+      <w:lvlJc w:val="right"/>
+      <w:pPr>
+        <w:ind w:left="2160" w:hanging="180"/>
+      </w:pPr>
+    </w:lvl>
+    <w:lvl w:ilvl="3" w:tplc="0409000F" w:tentative="1">
+      <w:start w:val="1"/>
+      <w:numFmt w:val="decimal"/>
+      <w:lvlText w:val="%4."/>
+      <w:lvlJc w:val="left"/>
+      <w:pPr>
+        <w:ind w:left="2880" w:hanging="360"/>
+      </w:pPr>
+    </w:lvl>
+    <w:lvl w:ilvl="4" w:tplc="04090019" w:tentative="1">
+      <w:start w:val="1"/>
+      <w:numFmt w:val="lowerLetter"/>
+      <w:lvlText w:val="%5."/>
+      <w:lvlJc w:val="left"/>
+      <w:pPr>
+        <w:ind w:left="3600" w:hanging="360"/>
+      </w:pPr>
+    </w:lvl>
+    <w:lvl w:ilvl="5" w:tplc="0409001B" w:tentative="1">
+      <w:start w:val="1"/>
+      <w:numFmt w:val="lowerRoman"/>
+      <w:lvlText w:val="%6."/>
+      <w:lvlJc w:val="right"/>
+      <w:pPr>
+        <w:ind w:left="4320" w:hanging="180"/>
+      </w:pPr>
+    </w:lvl>
+    <w:lvl w:ilvl="6" w:tplc="0409000F" w:tentative="1">
+      <w:start w:val="1"/>
+      <w:numFmt w:val="decimal"/>
+      <w:lvlText w:val="%7."/>
+      <w:lvlJc w:val="left"/>
+      <w:pPr>
+        <w:ind w:left="5040" w:hanging="360"/>
+      </w:pPr>
+    </w:lvl>
+    <w:lvl w:ilvl="7" w:tplc="04090019" w:tentative="1">
+      <w:start w:val="1"/>
+      <w:numFmt w:val="lowerLetter"/>
+      <w:lvlText w:val="%8."/>
+      <w:lvlJc w:val="left"/>
+      <w:pPr>
+        <w:ind w:left="5760" w:hanging="360"/>
+      </w:pPr>
+    </w:lvl>
+    <w:lvl w:ilvl="8" w:tplc="0409001B" w:tentative="1">
+      <w:start w:val="1"/>
+      <w:numFmt w:val="lowerRoman"/>
+      <w:lvlText w:val="%9."/>
+      <w:lvlJc w:val="right"/>
+      <w:pPr>
+        <w:ind w:left="6480" w:hanging="180"/>
+      </w:pPr>
+    </w:lvl>
+  </w:abstractNum>
   <w:num w:numId="1">
     <w:abstractNumId w:val="0"/>
   </w:num>
   <w:num w:numId="2">
     <w:abstractNumId w:val="1"/>
+  </w:num>
+  <w:num w:numId="3">
+    <w:abstractNumId w:val="2"/>
   </w:num>
 </w:numbering>
 </file>
@@ -1535,6 +1595,75 @@
       <w:contextualSpacing/>
     </w:pPr>
   </w:style>
+  <w:style w:type="character" w:styleId="Hyperlink">
+    <w:name w:val="Hyperlink"/>
+    <w:basedOn w:val="DefaultParagraphFont"/>
+    <w:uiPriority w:val="99"/>
+    <w:unhideWhenUsed/>
+    <w:rsid w:val="00D173AB"/>
+    <w:rPr>
+      <w:color w:val="0000FF" w:themeColor="hyperlink"/>
+      <w:u w:val="single"/>
+    </w:rPr>
+  </w:style>
+  <w:style w:type="paragraph" w:styleId="HTMLPreformatted">
+    <w:name w:val="HTML Preformatted"/>
+    <w:basedOn w:val="Normal"/>
+    <w:link w:val="HTMLPreformattedChar"/>
+    <w:uiPriority w:val="99"/>
+    <w:semiHidden/>
+    <w:unhideWhenUsed/>
+    <w:rsid w:val="00D173AB"/>
+    <w:pPr>
+      <w:tabs>
+        <w:tab w:val="left" w:pos="916"/>
+        <w:tab w:val="left" w:pos="1832"/>
+        <w:tab w:val="left" w:pos="2748"/>
+        <w:tab w:val="left" w:pos="3664"/>
+        <w:tab w:val="left" w:pos="4580"/>
+        <w:tab w:val="left" w:pos="5496"/>
+        <w:tab w:val="left" w:pos="6412"/>
+        <w:tab w:val="left" w:pos="7328"/>
+        <w:tab w:val="left" w:pos="8244"/>
+        <w:tab w:val="left" w:pos="9160"/>
+        <w:tab w:val="left" w:pos="10076"/>
+        <w:tab w:val="left" w:pos="10992"/>
+        <w:tab w:val="left" w:pos="11908"/>
+        <w:tab w:val="left" w:pos="12824"/>
+        <w:tab w:val="left" w:pos="13740"/>
+        <w:tab w:val="left" w:pos="14656"/>
+      </w:tabs>
+      <w:spacing w:after="0" w:line="240" w:lineRule="auto"/>
+    </w:pPr>
+    <w:rPr>
+      <w:rFonts w:ascii="Courier New" w:eastAsia="Times New Roman" w:hAnsi="Courier New" w:cs="Courier New"/>
+      <w:sz w:val="20"/>
+      <w:szCs w:val="20"/>
+    </w:rPr>
+  </w:style>
+  <w:style w:type="character" w:customStyle="1" w:styleId="HTMLPreformattedChar">
+    <w:name w:val="HTML Preformatted Char"/>
+    <w:basedOn w:val="DefaultParagraphFont"/>
+    <w:link w:val="HTMLPreformatted"/>
+    <w:uiPriority w:val="99"/>
+    <w:semiHidden/>
+    <w:rsid w:val="00D173AB"/>
+    <w:rPr>
+      <w:rFonts w:ascii="Courier New" w:eastAsia="Times New Roman" w:hAnsi="Courier New" w:cs="Courier New"/>
+      <w:sz w:val="20"/>
+      <w:szCs w:val="20"/>
+    </w:rPr>
+  </w:style>
+  <w:style w:type="character" w:customStyle="1" w:styleId="user-select-contain">
+    <w:name w:val="user-select-contain"/>
+    <w:basedOn w:val="DefaultParagraphFont"/>
+    <w:rsid w:val="00D173AB"/>
+  </w:style>
+  <w:style w:type="character" w:customStyle="1" w:styleId="js-git-clone-help-text">
+    <w:name w:val="js-git-clone-help-text"/>
+    <w:basedOn w:val="DefaultParagraphFont"/>
+    <w:rsid w:val="00D173AB"/>
+  </w:style>
 </w:styles>
 </file>
 
@@ -1765,6 +1894,75 @@
       <w:ind w:left="720"/>
       <w:contextualSpacing/>
     </w:pPr>
+  </w:style>
+  <w:style w:type="character" w:styleId="Hyperlink">
+    <w:name w:val="Hyperlink"/>
+    <w:basedOn w:val="DefaultParagraphFont"/>
+    <w:uiPriority w:val="99"/>
+    <w:unhideWhenUsed/>
+    <w:rsid w:val="00D173AB"/>
+    <w:rPr>
+      <w:color w:val="0000FF" w:themeColor="hyperlink"/>
+      <w:u w:val="single"/>
+    </w:rPr>
+  </w:style>
+  <w:style w:type="paragraph" w:styleId="HTMLPreformatted">
+    <w:name w:val="HTML Preformatted"/>
+    <w:basedOn w:val="Normal"/>
+    <w:link w:val="HTMLPreformattedChar"/>
+    <w:uiPriority w:val="99"/>
+    <w:semiHidden/>
+    <w:unhideWhenUsed/>
+    <w:rsid w:val="00D173AB"/>
+    <w:pPr>
+      <w:tabs>
+        <w:tab w:val="left" w:pos="916"/>
+        <w:tab w:val="left" w:pos="1832"/>
+        <w:tab w:val="left" w:pos="2748"/>
+        <w:tab w:val="left" w:pos="3664"/>
+        <w:tab w:val="left" w:pos="4580"/>
+        <w:tab w:val="left" w:pos="5496"/>
+        <w:tab w:val="left" w:pos="6412"/>
+        <w:tab w:val="left" w:pos="7328"/>
+        <w:tab w:val="left" w:pos="8244"/>
+        <w:tab w:val="left" w:pos="9160"/>
+        <w:tab w:val="left" w:pos="10076"/>
+        <w:tab w:val="left" w:pos="10992"/>
+        <w:tab w:val="left" w:pos="11908"/>
+        <w:tab w:val="left" w:pos="12824"/>
+        <w:tab w:val="left" w:pos="13740"/>
+        <w:tab w:val="left" w:pos="14656"/>
+      </w:tabs>
+      <w:spacing w:after="0" w:line="240" w:lineRule="auto"/>
+    </w:pPr>
+    <w:rPr>
+      <w:rFonts w:ascii="Courier New" w:eastAsia="Times New Roman" w:hAnsi="Courier New" w:cs="Courier New"/>
+      <w:sz w:val="20"/>
+      <w:szCs w:val="20"/>
+    </w:rPr>
+  </w:style>
+  <w:style w:type="character" w:customStyle="1" w:styleId="HTMLPreformattedChar">
+    <w:name w:val="HTML Preformatted Char"/>
+    <w:basedOn w:val="DefaultParagraphFont"/>
+    <w:link w:val="HTMLPreformatted"/>
+    <w:uiPriority w:val="99"/>
+    <w:semiHidden/>
+    <w:rsid w:val="00D173AB"/>
+    <w:rPr>
+      <w:rFonts w:ascii="Courier New" w:eastAsia="Times New Roman" w:hAnsi="Courier New" w:cs="Courier New"/>
+      <w:sz w:val="20"/>
+      <w:szCs w:val="20"/>
+    </w:rPr>
+  </w:style>
+  <w:style w:type="character" w:customStyle="1" w:styleId="user-select-contain">
+    <w:name w:val="user-select-contain"/>
+    <w:basedOn w:val="DefaultParagraphFont"/>
+    <w:rsid w:val="00D173AB"/>
+  </w:style>
+  <w:style w:type="character" w:customStyle="1" w:styleId="js-git-clone-help-text">
+    <w:name w:val="js-git-clone-help-text"/>
+    <w:basedOn w:val="DefaultParagraphFont"/>
+    <w:rsid w:val="00D173AB"/>
   </w:style>
 </w:styles>
 </file>
@@ -2059,7 +2257,7 @@
 </file>
 
 <file path=customXml/itemProps1.xml><?xml version="1.0" encoding="utf-8"?>
-<ds:datastoreItem xmlns:ds="http://schemas.openxmlformats.org/officeDocument/2006/customXml" ds:itemID="{5F26C696-5D05-4163-B62B-7165FF75A481}">
+<ds:datastoreItem xmlns:ds="http://schemas.openxmlformats.org/officeDocument/2006/customXml" ds:itemID="{CC064A70-7BFE-43AE-8133-2FAEBDF66397}">
   <ds:schemaRefs>
     <ds:schemaRef ds:uri="http://schemas.openxmlformats.org/officeDocument/2006/bibliography"/>
   </ds:schemaRefs>

</xml_diff>

<commit_message>
commiting all new changes
</commit_message>
<xml_diff>
--- a/Git.docx
+++ b/Git.docx
@@ -550,23 +550,7 @@
           <w:sz w:val="44"/>
           <w:szCs w:val="44"/>
         </w:rPr>
-        <w:t xml:space="preserve"> </w:t>
-      </w:r>
-      <w:r>
-        <w:rPr>
-          <w:b/>
-          <w:sz w:val="44"/>
-          <w:szCs w:val="44"/>
-        </w:rPr>
-        <w:t>Hub</w:t>
-      </w:r>
-      <w:r>
-        <w:rPr>
-          <w:b/>
-          <w:sz w:val="44"/>
-          <w:szCs w:val="44"/>
-        </w:rPr>
-        <w:t>?</w:t>
+        <w:t xml:space="preserve"> Hub?</w:t>
       </w:r>
     </w:p>
     <w:p>
@@ -2183,6 +2167,177 @@
                     <a:xfrm>
                       <a:off x="0" y="0"/>
                       <a:ext cx="4667250" cy="923925"/>
+                    </a:xfrm>
+                    <a:prstGeom prst="rect">
+                      <a:avLst/>
+                    </a:prstGeom>
+                  </pic:spPr>
+                </pic:pic>
+              </a:graphicData>
+            </a:graphic>
+          </wp:inline>
+        </w:drawing>
+      </w:r>
+    </w:p>
+    <w:p>
+      <w:pPr>
+        <w:pStyle w:val="Heading1"/>
+        <w:rPr>
+          <w:sz w:val="36"/>
+          <w:szCs w:val="36"/>
+        </w:rPr>
+      </w:pPr>
+      <w:proofErr w:type="spellStart"/>
+      <w:r>
+        <w:rPr>
+          <w:sz w:val="36"/>
+          <w:szCs w:val="36"/>
+        </w:rPr>
+        <w:t>Git</w:t>
+      </w:r>
+      <w:proofErr w:type="spellEnd"/>
+      <w:r>
+        <w:rPr>
+          <w:sz w:val="36"/>
+          <w:szCs w:val="36"/>
+        </w:rPr>
+        <w:t xml:space="preserve"> Tags - what, why, when and how</w:t>
+      </w:r>
+      <w:r>
+        <w:rPr>
+          <w:sz w:val="36"/>
+          <w:szCs w:val="36"/>
+        </w:rPr>
+        <w:t>:</w:t>
+      </w:r>
+    </w:p>
+    <w:p>
+      <w:pPr>
+        <w:pStyle w:val="Heading1"/>
+        <w:rPr>
+          <w:sz w:val="28"/>
+          <w:szCs w:val="28"/>
+        </w:rPr>
+      </w:pPr>
+      <w:r>
+        <w:rPr>
+          <w:noProof/>
+        </w:rPr>
+        <w:drawing>
+          <wp:inline distT="0" distB="0" distL="0" distR="0" wp14:anchorId="4CA6F0E6" wp14:editId="363F72A6">
+            <wp:extent cx="5943600" cy="2987675"/>
+            <wp:effectExtent l="0" t="0" r="0" b="3175"/>
+            <wp:docPr id="10" name="Picture 10"/>
+            <wp:cNvGraphicFramePr>
+              <a:graphicFrameLocks xmlns:a="http://schemas.openxmlformats.org/drawingml/2006/main" noChangeAspect="1"/>
+            </wp:cNvGraphicFramePr>
+            <a:graphic xmlns:a="http://schemas.openxmlformats.org/drawingml/2006/main">
+              <a:graphicData uri="http://schemas.openxmlformats.org/drawingml/2006/picture">
+                <pic:pic xmlns:pic="http://schemas.openxmlformats.org/drawingml/2006/picture">
+                  <pic:nvPicPr>
+                    <pic:cNvPr id="0" name=""/>
+                    <pic:cNvPicPr/>
+                  </pic:nvPicPr>
+                  <pic:blipFill>
+                    <a:blip r:embed="rId17"/>
+                    <a:stretch>
+                      <a:fillRect/>
+                    </a:stretch>
+                  </pic:blipFill>
+                  <pic:spPr>
+                    <a:xfrm>
+                      <a:off x="0" y="0"/>
+                      <a:ext cx="5943600" cy="2987675"/>
+                    </a:xfrm>
+                    <a:prstGeom prst="rect">
+                      <a:avLst/>
+                    </a:prstGeom>
+                  </pic:spPr>
+                </pic:pic>
+              </a:graphicData>
+            </a:graphic>
+          </wp:inline>
+        </w:drawing>
+      </w:r>
+    </w:p>
+    <w:p>
+      <w:pPr>
+        <w:pStyle w:val="Heading1"/>
+        <w:rPr>
+          <w:sz w:val="28"/>
+          <w:szCs w:val="28"/>
+        </w:rPr>
+      </w:pPr>
+      <w:r>
+        <w:rPr>
+          <w:noProof/>
+        </w:rPr>
+        <w:lastRenderedPageBreak/>
+        <w:drawing>
+          <wp:inline distT="0" distB="0" distL="0" distR="0" wp14:anchorId="23F5E330" wp14:editId="0A54AA3D">
+            <wp:extent cx="5943600" cy="2637790"/>
+            <wp:effectExtent l="0" t="0" r="0" b="0"/>
+            <wp:docPr id="11" name="Picture 11"/>
+            <wp:cNvGraphicFramePr>
+              <a:graphicFrameLocks xmlns:a="http://schemas.openxmlformats.org/drawingml/2006/main" noChangeAspect="1"/>
+            </wp:cNvGraphicFramePr>
+            <a:graphic xmlns:a="http://schemas.openxmlformats.org/drawingml/2006/main">
+              <a:graphicData uri="http://schemas.openxmlformats.org/drawingml/2006/picture">
+                <pic:pic xmlns:pic="http://schemas.openxmlformats.org/drawingml/2006/picture">
+                  <pic:nvPicPr>
+                    <pic:cNvPr id="0" name=""/>
+                    <pic:cNvPicPr/>
+                  </pic:nvPicPr>
+                  <pic:blipFill>
+                    <a:blip r:embed="rId18"/>
+                    <a:stretch>
+                      <a:fillRect/>
+                    </a:stretch>
+                  </pic:blipFill>
+                  <pic:spPr>
+                    <a:xfrm>
+                      <a:off x="0" y="0"/>
+                      <a:ext cx="5943600" cy="2637790"/>
+                    </a:xfrm>
+                    <a:prstGeom prst="rect">
+                      <a:avLst/>
+                    </a:prstGeom>
+                  </pic:spPr>
+                </pic:pic>
+              </a:graphicData>
+            </a:graphic>
+          </wp:inline>
+        </w:drawing>
+      </w:r>
+      <w:r>
+        <w:rPr>
+          <w:noProof/>
+        </w:rPr>
+        <w:drawing>
+          <wp:inline distT="0" distB="0" distL="0" distR="0" wp14:anchorId="083A7AFA" wp14:editId="4633A24C">
+            <wp:extent cx="5943600" cy="2947035"/>
+            <wp:effectExtent l="0" t="0" r="0" b="5715"/>
+            <wp:docPr id="12" name="Picture 12"/>
+            <wp:cNvGraphicFramePr>
+              <a:graphicFrameLocks xmlns:a="http://schemas.openxmlformats.org/drawingml/2006/main" noChangeAspect="1"/>
+            </wp:cNvGraphicFramePr>
+            <a:graphic xmlns:a="http://schemas.openxmlformats.org/drawingml/2006/main">
+              <a:graphicData uri="http://schemas.openxmlformats.org/drawingml/2006/picture">
+                <pic:pic xmlns:pic="http://schemas.openxmlformats.org/drawingml/2006/picture">
+                  <pic:nvPicPr>
+                    <pic:cNvPr id="0" name=""/>
+                    <pic:cNvPicPr/>
+                  </pic:nvPicPr>
+                  <pic:blipFill>
+                    <a:blip r:embed="rId19"/>
+                    <a:stretch>
+                      <a:fillRect/>
+                    </a:stretch>
+                  </pic:blipFill>
+                  <pic:spPr>
+                    <a:xfrm>
+                      <a:off x="0" y="0"/>
+                      <a:ext cx="5943600" cy="2947035"/>
                     </a:xfrm>
                     <a:prstGeom prst="rect">
                       <a:avLst/>
@@ -3724,7 +3879,7 @@
 </file>
 
 <file path=customXml/itemProps1.xml><?xml version="1.0" encoding="utf-8"?>
-<ds:datastoreItem xmlns:ds="http://schemas.openxmlformats.org/officeDocument/2006/customXml" ds:itemID="{E1A21AA1-574B-4197-8A8C-7F92B5A3DE72}">
+<ds:datastoreItem xmlns:ds="http://schemas.openxmlformats.org/officeDocument/2006/customXml" ds:itemID="{9087B727-B3ED-4F6E-9312-CAC47D9AB8BA}">
   <ds:schemaRefs>
     <ds:schemaRef ds:uri="http://schemas.openxmlformats.org/officeDocument/2006/bibliography"/>
   </ds:schemaRefs>

</xml_diff>